<commit_message>
pasta de teste e relatorio
</commit_message>
<xml_diff>
--- a/geocomp/triangulation/relatorio.docx
+++ b/geocomp/triangulation/relatorio.docx
@@ -272,6 +272,22 @@
     </w:p>
     <w:p>
       <w:pPr>
+        <w:ind w:left="708"/>
+      </w:pPr>
+      <w:r>
+        <w:t>Há ainda alguns arquivos de testes na pasta Dados/teste/</w:t>
+      </w:r>
+    </w:p>
+    <w:p>
+      <w:pPr>
+        <w:ind w:left="708"/>
+      </w:pPr>
+      <w:r>
+        <w:t>Todos polígonos simples com arestas no sentido anti-horário.</w:t>
+      </w:r>
+    </w:p>
+    <w:p>
+      <w:pPr>
         <w:pStyle w:val="PargrafodaLista"/>
       </w:pPr>
     </w:p>
@@ -310,44 +326,15 @@
           <w:ilvl w:val="0"/>
           <w:numId w:val="2"/>
         </w:numPr>
-      </w:pPr>
-      <w:proofErr w:type="spellStart"/>
-      <w:r>
-        <w:t>Doubly</w:t>
-      </w:r>
-      <w:proofErr w:type="spellEnd"/>
-      <w:r>
-        <w:t xml:space="preserve"> </w:t>
-      </w:r>
-      <w:proofErr w:type="spellStart"/>
-      <w:r>
-        <w:t>connected</w:t>
-      </w:r>
-      <w:proofErr w:type="spellEnd"/>
-      <w:r>
-        <w:t xml:space="preserve"> </w:t>
-      </w:r>
-      <w:proofErr w:type="spellStart"/>
-      <w:r>
-        <w:t>edge</w:t>
-      </w:r>
-      <w:proofErr w:type="spellEnd"/>
-      <w:r>
-        <w:t xml:space="preserve"> </w:t>
-      </w:r>
-      <w:proofErr w:type="spellStart"/>
-      <w:r>
-        <w:t>list</w:t>
-      </w:r>
-      <w:proofErr w:type="spellEnd"/>
-      <w:r>
-        <w:t xml:space="preserve"> </w:t>
-      </w:r>
-      <w:r>
-        <w:t>–</w:t>
-      </w:r>
-      <w:r>
-        <w:t xml:space="preserve"> dcel.py</w:t>
+        <w:rPr>
+          <w:lang w:val="en-US"/>
+        </w:rPr>
+      </w:pPr>
+      <w:r>
+        <w:rPr>
+          <w:lang w:val="en-US"/>
+        </w:rPr>
+        <w:t>Doubly connected edge list – dcel.py</w:t>
       </w:r>
     </w:p>
     <w:p>
@@ -359,13 +346,7 @@
         </w:numPr>
       </w:pPr>
       <w:r>
-        <w:t xml:space="preserve">Pilha </w:t>
-      </w:r>
-      <w:r>
-        <w:t>–</w:t>
-      </w:r>
-      <w:r>
-        <w:t xml:space="preserve"> stack.py</w:t>
+        <w:t>Pilha – stack.py</w:t>
       </w:r>
     </w:p>
     <w:p>
@@ -378,6 +359,7 @@
         <w:pStyle w:val="Ttulo1"/>
       </w:pPr>
       <w:r>
+        <w:lastRenderedPageBreak/>
         <w:t>Consumo de tempo:</w:t>
       </w:r>
     </w:p>
@@ -391,13 +373,380 @@
         <w:ind w:left="360"/>
       </w:pPr>
       <w:r>
-        <w:lastRenderedPageBreak/>
-        <w:t>Como fazer a análise de consumo de tempo? Notação</w:t>
+        <w:t>ABB: Inserções, buscas e remoções consomem tempo O(</w:t>
+      </w:r>
+      <w:proofErr w:type="spellStart"/>
+      <w:r>
+        <w:t>logn</w:t>
+      </w:r>
+      <w:proofErr w:type="spellEnd"/>
+      <w:r>
+        <w:t>)</w:t>
+      </w:r>
+    </w:p>
+    <w:p>
+      <w:pPr>
+        <w:ind w:left="360"/>
+      </w:pPr>
+      <w:r>
+        <w:t>Pilha: Inserção e remoção consomem tempo O(1)</w:t>
+      </w:r>
+    </w:p>
+    <w:p>
+      <w:pPr>
+        <w:ind w:left="360"/>
+      </w:pPr>
+      <w:proofErr w:type="spellStart"/>
+      <w:r>
+        <w:t>Douby</w:t>
+      </w:r>
+      <w:proofErr w:type="spellEnd"/>
+      <w:r>
+        <w:t xml:space="preserve"> </w:t>
+      </w:r>
+      <w:proofErr w:type="spellStart"/>
+      <w:r>
+        <w:t>connected</w:t>
+      </w:r>
+      <w:proofErr w:type="spellEnd"/>
+      <w:r>
+        <w:t xml:space="preserve"> </w:t>
+      </w:r>
+      <w:proofErr w:type="spellStart"/>
+      <w:r>
+        <w:t>edge</w:t>
+      </w:r>
+      <w:proofErr w:type="spellEnd"/>
+      <w:r>
+        <w:t xml:space="preserve"> </w:t>
+      </w:r>
+      <w:proofErr w:type="spellStart"/>
+      <w:r>
+        <w:t>list</w:t>
+      </w:r>
+      <w:proofErr w:type="spellEnd"/>
+      <w:r>
+        <w:t xml:space="preserve">: Inserção </w:t>
+      </w:r>
+      <w:r>
+        <w:t xml:space="preserve">de uma aresta em uma face </w:t>
+      </w:r>
+      <w:r>
+        <w:t xml:space="preserve">consome tempo O(f) – sendo f o número de </w:t>
+      </w:r>
+      <w:r>
+        <w:t>arestas na face do polígono</w:t>
+      </w:r>
+    </w:p>
+    <w:p>
+      <w:pPr>
+        <w:ind w:left="360"/>
+      </w:pPr>
+      <w:proofErr w:type="spellStart"/>
+      <w:r>
+        <w:t>Mergesort</w:t>
+      </w:r>
+      <w:proofErr w:type="spellEnd"/>
+      <w:r>
+        <w:t>: O(</w:t>
+      </w:r>
+      <w:proofErr w:type="spellStart"/>
+      <w:r>
+        <w:t>nlogn</w:t>
+      </w:r>
+      <w:proofErr w:type="spellEnd"/>
+      <w:r>
+        <w:t>)</w:t>
+      </w:r>
+    </w:p>
+    <w:p>
+      <w:pPr>
+        <w:ind w:left="360"/>
+      </w:pPr>
+      <w:r>
+        <w:t>Algoritmo força bruta usando orelhas: O(n²)</w:t>
+      </w:r>
+    </w:p>
+    <w:p>
+      <w:pPr>
+        <w:ind w:left="360"/>
+      </w:pPr>
+      <w:r>
+        <w:t>Algoritmo para polígonos y-monótonos: O(n)</w:t>
+      </w:r>
+    </w:p>
+    <w:p>
+      <w:pPr>
+        <w:ind w:left="360"/>
+      </w:pPr>
+      <w:r>
+        <w:t xml:space="preserve">Algoritmo </w:t>
+      </w:r>
+      <w:r>
+        <w:t>Lee-</w:t>
+      </w:r>
+      <w:proofErr w:type="spellStart"/>
+      <w:r>
+        <w:t>Preparata</w:t>
+      </w:r>
+      <w:proofErr w:type="spellEnd"/>
+      <w:r>
+        <w:t>:</w:t>
+      </w:r>
+    </w:p>
+    <w:p>
+      <w:r>
+        <w:t>Seja:</w:t>
+      </w:r>
+    </w:p>
+    <w:p>
+      <w:pPr>
+        <w:pStyle w:val="PargrafodaLista"/>
+        <w:numPr>
+          <w:ilvl w:val="0"/>
+          <w:numId w:val="4"/>
+        </w:numPr>
+      </w:pPr>
+      <w:r>
+        <w:t>P - Numero de pontas interiores</w:t>
+      </w:r>
+    </w:p>
+    <w:p>
+      <w:pPr>
+        <w:pStyle w:val="PargrafodaLista"/>
+        <w:numPr>
+          <w:ilvl w:val="0"/>
+          <w:numId w:val="4"/>
+        </w:numPr>
+      </w:pPr>
+      <w:proofErr w:type="gramStart"/>
+      <w:r>
+        <w:t>f</w:t>
+      </w:r>
+      <w:proofErr w:type="gramEnd"/>
+      <w:r>
+        <w:t xml:space="preserve"> - Numero de elementos em uma face</w:t>
+      </w:r>
+    </w:p>
+    <w:p>
+      <w:pPr>
+        <w:ind w:firstLine="360"/>
+      </w:pPr>
+      <w:r>
+        <w:t>A implementação consome tempo um pouco superior a O(</w:t>
+      </w:r>
+      <w:proofErr w:type="spellStart"/>
+      <w:r>
+        <w:t>nlogn</w:t>
+      </w:r>
+      <w:proofErr w:type="spellEnd"/>
+      <w:r>
+        <w:t xml:space="preserve">), Isso se deve ao fato de inserções na estrutura de dados </w:t>
+      </w:r>
+      <w:proofErr w:type="spellStart"/>
+      <w:r>
+        <w:t>dcel</w:t>
+      </w:r>
+      <w:proofErr w:type="spellEnd"/>
+      <w:r>
+        <w:t xml:space="preserve"> consumir tempo O(f). Essa inserção leva tempo linear pois mantemos para cada aresta o índice da face a que pertence. Como temos p pontas interiores, </w:t>
+      </w:r>
+      <w:proofErr w:type="spellStart"/>
+      <w:r>
+        <w:t>entao</w:t>
+      </w:r>
+      <w:proofErr w:type="spellEnd"/>
+      <w:r>
+        <w:t xml:space="preserve"> o consumo de tempo para inserção de diagonais é de O(</w:t>
+      </w:r>
+      <w:proofErr w:type="spellStart"/>
+      <w:r>
+        <w:t>pf</w:t>
+      </w:r>
+      <w:proofErr w:type="spellEnd"/>
+      <w:r>
+        <w:t>).</w:t>
+      </w:r>
+    </w:p>
+    <w:p>
+      <w:pPr>
+        <w:ind w:firstLine="360"/>
+      </w:pPr>
+      <w:r>
+        <w:t>Além disso utilizamos uma estrutura auxiliar baseada nas arestas, uma lista de arestas indexada por seu ponto de origem</w:t>
+      </w:r>
+      <w:r>
+        <w:rPr>
+          <w:b/>
+          <w:u w:val="single"/>
+        </w:rPr>
+        <w:t>*</w:t>
+      </w:r>
+      <w:r>
+        <w:t xml:space="preserve">, isso é usado para que inserções de arestas com um sejam feitas sempre na mesma face. – </w:t>
+      </w:r>
+      <w:proofErr w:type="spellStart"/>
+      <w:proofErr w:type="gramStart"/>
+      <w:r>
+        <w:t>od</w:t>
+      </w:r>
+      <w:proofErr w:type="spellEnd"/>
+      <w:r>
+        <w:t xml:space="preserve"> </w:t>
+      </w:r>
+      <w:r>
+        <w:sym w:font="Wingdings" w:char="F0E0"/>
+      </w:r>
+      <w:r>
+        <w:t xml:space="preserve"> </w:t>
+      </w:r>
+      <w:proofErr w:type="spellStart"/>
+      <w:r>
+        <w:t>orderedDCEL</w:t>
+      </w:r>
+      <w:proofErr w:type="spellEnd"/>
+      <w:proofErr w:type="gramEnd"/>
+    </w:p>
+    <w:p>
+      <w:r>
+        <w:t>Essa busca consome tempo O(1), afinal sabemos que há inserção de arestas adicionais em um ponto no máximo duas vezes, totalizando no pior dos casos três arestas com origem no em um dado vértice</w:t>
+      </w:r>
+      <w:r>
+        <w:t xml:space="preserve">. </w:t>
+      </w:r>
+      <w:proofErr w:type="spellStart"/>
+      <w:r>
+        <w:t>Obs</w:t>
+      </w:r>
+      <w:proofErr w:type="spellEnd"/>
+      <w:r>
+        <w:t>: Face 0, que representa a parte externa do polígono é ignorada.</w:t>
+      </w:r>
+    </w:p>
+    <w:p>
+      <w:r>
+        <w:t>Logo o consumo de tempo total é: O(</w:t>
+      </w:r>
+      <w:proofErr w:type="spellStart"/>
+      <w:r>
+        <w:t>nlogn</w:t>
+      </w:r>
+      <w:proofErr w:type="spellEnd"/>
+      <w:r>
+        <w:t xml:space="preserve"> + pf)</w:t>
       </w:r>
       <w:bookmarkStart w:id="0" w:name="_GoBack"/>
       <w:bookmarkEnd w:id="0"/>
-      <w:r>
-        <w:t xml:space="preserve"> assintótica ou medições?</w:t>
+    </w:p>
+    <w:p/>
+    <w:p>
+      <w:r>
+        <w:rPr>
+          <w:b/>
+          <w:sz w:val="40"/>
+          <w:szCs w:val="40"/>
+          <w:u w:val="single"/>
+        </w:rPr>
+        <w:t>*</w:t>
+      </w:r>
+      <w:r>
+        <w:t>Exemplo</w:t>
+      </w:r>
+      <w:r>
+        <w:t xml:space="preserve"> da estrutura </w:t>
+      </w:r>
+      <w:proofErr w:type="spellStart"/>
+      <w:r>
+        <w:t>od</w:t>
+      </w:r>
+      <w:proofErr w:type="spellEnd"/>
+      <w:r>
+        <w:t>:</w:t>
+      </w:r>
+    </w:p>
+    <w:p>
+      <w:r>
+        <w:t>Seja p[i] = (20, 30)</w:t>
+      </w:r>
+    </w:p>
+    <w:p>
+      <w:r>
+        <w:t>Suponha que</w:t>
+      </w:r>
+      <w:r>
+        <w:t xml:space="preserve"> há duas arestas, e1 e e2, que tem como origem p[i].</w:t>
+      </w:r>
+    </w:p>
+    <w:p>
+      <w:pPr>
+        <w:rPr>
+          <w:lang w:val="it-IT"/>
+        </w:rPr>
+      </w:pPr>
+      <w:r>
+        <w:rPr>
+          <w:lang w:val="it-IT"/>
+        </w:rPr>
+        <w:t>e1.origin = (20,30)</w:t>
+      </w:r>
+    </w:p>
+    <w:p>
+      <w:pPr>
+        <w:rPr>
+          <w:lang w:val="it-IT"/>
+        </w:rPr>
+      </w:pPr>
+      <w:r>
+        <w:rPr>
+          <w:lang w:val="it-IT"/>
+        </w:rPr>
+        <w:t>e1.destiny = (42, 50)</w:t>
+      </w:r>
+    </w:p>
+    <w:p>
+      <w:pPr>
+        <w:rPr>
+          <w:lang w:val="it-IT"/>
+        </w:rPr>
+      </w:pPr>
+      <w:r>
+        <w:rPr>
+          <w:lang w:val="it-IT"/>
+        </w:rPr>
+        <w:t>e2.origin = (20,30)</w:t>
+      </w:r>
+    </w:p>
+    <w:p>
+      <w:pPr>
+        <w:rPr>
+          <w:lang w:val="it-IT"/>
+        </w:rPr>
+      </w:pPr>
+      <w:r>
+        <w:rPr>
+          <w:lang w:val="it-IT"/>
+        </w:rPr>
+        <w:t>e2.destiny = (30, 10)</w:t>
+      </w:r>
+    </w:p>
+    <w:p>
+      <w:r>
+        <w:lastRenderedPageBreak/>
+        <w:t xml:space="preserve">Então </w:t>
+      </w:r>
+      <w:proofErr w:type="spellStart"/>
+      <w:r>
+        <w:t>od</w:t>
+      </w:r>
+      <w:proofErr w:type="spellEnd"/>
+      <w:r>
+        <w:t xml:space="preserve">[i] = </w:t>
+      </w:r>
+      <w:r>
+        <w:t>{e</w:t>
+      </w:r>
+      <w:r>
+        <w:t>1, e2}</w:t>
       </w:r>
     </w:p>
     <w:p>
@@ -412,6 +761,9 @@
       <w:pPr>
         <w:ind w:left="360"/>
       </w:pPr>
+      <w:r>
+        <w:t>Animações ainda não foram feitas.</w:t>
+      </w:r>
     </w:p>
     <w:sectPr>
       <w:pgSz w:w="11906" w:h="16838"/>
@@ -539,6 +891,119 @@
     </w:lvl>
   </w:abstractNum>
   <w:abstractNum w:abstractNumId="1">
+    <w:nsid w:val="1D810423"/>
+    <w:multiLevelType w:val="hybridMultilevel"/>
+    <w:tmpl w:val="8D5C8F62"/>
+    <w:lvl w:ilvl="0" w:tplc="04160001">
+      <w:start w:val="1"/>
+      <w:numFmt w:val="bullet"/>
+      <w:lvlText w:val=""/>
+      <w:lvlJc w:val="left"/>
+      <w:pPr>
+        <w:ind w:left="720" w:hanging="360"/>
+      </w:pPr>
+      <w:rPr>
+        <w:rFonts w:ascii="Symbol" w:hAnsi="Symbol" w:hint="default"/>
+      </w:rPr>
+    </w:lvl>
+    <w:lvl w:ilvl="1" w:tplc="04160003" w:tentative="1">
+      <w:start w:val="1"/>
+      <w:numFmt w:val="bullet"/>
+      <w:lvlText w:val="o"/>
+      <w:lvlJc w:val="left"/>
+      <w:pPr>
+        <w:ind w:left="1440" w:hanging="360"/>
+      </w:pPr>
+      <w:rPr>
+        <w:rFonts w:ascii="Courier New" w:hAnsi="Courier New" w:cs="Courier New" w:hint="default"/>
+      </w:rPr>
+    </w:lvl>
+    <w:lvl w:ilvl="2" w:tplc="04160005" w:tentative="1">
+      <w:start w:val="1"/>
+      <w:numFmt w:val="bullet"/>
+      <w:lvlText w:val=""/>
+      <w:lvlJc w:val="left"/>
+      <w:pPr>
+        <w:ind w:left="2160" w:hanging="360"/>
+      </w:pPr>
+      <w:rPr>
+        <w:rFonts w:ascii="Wingdings" w:hAnsi="Wingdings" w:hint="default"/>
+      </w:rPr>
+    </w:lvl>
+    <w:lvl w:ilvl="3" w:tplc="04160001" w:tentative="1">
+      <w:start w:val="1"/>
+      <w:numFmt w:val="bullet"/>
+      <w:lvlText w:val=""/>
+      <w:lvlJc w:val="left"/>
+      <w:pPr>
+        <w:ind w:left="2880" w:hanging="360"/>
+      </w:pPr>
+      <w:rPr>
+        <w:rFonts w:ascii="Symbol" w:hAnsi="Symbol" w:hint="default"/>
+      </w:rPr>
+    </w:lvl>
+    <w:lvl w:ilvl="4" w:tplc="04160003" w:tentative="1">
+      <w:start w:val="1"/>
+      <w:numFmt w:val="bullet"/>
+      <w:lvlText w:val="o"/>
+      <w:lvlJc w:val="left"/>
+      <w:pPr>
+        <w:ind w:left="3600" w:hanging="360"/>
+      </w:pPr>
+      <w:rPr>
+        <w:rFonts w:ascii="Courier New" w:hAnsi="Courier New" w:cs="Courier New" w:hint="default"/>
+      </w:rPr>
+    </w:lvl>
+    <w:lvl w:ilvl="5" w:tplc="04160005" w:tentative="1">
+      <w:start w:val="1"/>
+      <w:numFmt w:val="bullet"/>
+      <w:lvlText w:val=""/>
+      <w:lvlJc w:val="left"/>
+      <w:pPr>
+        <w:ind w:left="4320" w:hanging="360"/>
+      </w:pPr>
+      <w:rPr>
+        <w:rFonts w:ascii="Wingdings" w:hAnsi="Wingdings" w:hint="default"/>
+      </w:rPr>
+    </w:lvl>
+    <w:lvl w:ilvl="6" w:tplc="04160001" w:tentative="1">
+      <w:start w:val="1"/>
+      <w:numFmt w:val="bullet"/>
+      <w:lvlText w:val=""/>
+      <w:lvlJc w:val="left"/>
+      <w:pPr>
+        <w:ind w:left="5040" w:hanging="360"/>
+      </w:pPr>
+      <w:rPr>
+        <w:rFonts w:ascii="Symbol" w:hAnsi="Symbol" w:hint="default"/>
+      </w:rPr>
+    </w:lvl>
+    <w:lvl w:ilvl="7" w:tplc="04160003" w:tentative="1">
+      <w:start w:val="1"/>
+      <w:numFmt w:val="bullet"/>
+      <w:lvlText w:val="o"/>
+      <w:lvlJc w:val="left"/>
+      <w:pPr>
+        <w:ind w:left="5760" w:hanging="360"/>
+      </w:pPr>
+      <w:rPr>
+        <w:rFonts w:ascii="Courier New" w:hAnsi="Courier New" w:cs="Courier New" w:hint="default"/>
+      </w:rPr>
+    </w:lvl>
+    <w:lvl w:ilvl="8" w:tplc="04160005" w:tentative="1">
+      <w:start w:val="1"/>
+      <w:numFmt w:val="bullet"/>
+      <w:lvlText w:val=""/>
+      <w:lvlJc w:val="left"/>
+      <w:pPr>
+        <w:ind w:left="6480" w:hanging="360"/>
+      </w:pPr>
+      <w:rPr>
+        <w:rFonts w:ascii="Wingdings" w:hAnsi="Wingdings" w:hint="default"/>
+      </w:rPr>
+    </w:lvl>
+  </w:abstractNum>
+  <w:abstractNum w:abstractNumId="2">
     <w:nsid w:val="43781179"/>
     <w:multiLevelType w:val="hybridMultilevel"/>
     <w:tmpl w:val="E5AEC802"/>
@@ -651,7 +1116,7 @@
       </w:rPr>
     </w:lvl>
   </w:abstractNum>
-  <w:abstractNum w:abstractNumId="2">
+  <w:abstractNum w:abstractNumId="3">
     <w:nsid w:val="439E4B94"/>
     <w:multiLevelType w:val="hybridMultilevel"/>
     <w:tmpl w:val="7D3AA2E4"/>
@@ -765,13 +1230,16 @@
     </w:lvl>
   </w:abstractNum>
   <w:num w:numId="1">
-    <w:abstractNumId w:val="1"/>
+    <w:abstractNumId w:val="2"/>
   </w:num>
   <w:num w:numId="2">
     <w:abstractNumId w:val="0"/>
   </w:num>
   <w:num w:numId="3">
-    <w:abstractNumId w:val="2"/>
+    <w:abstractNumId w:val="3"/>
+  </w:num>
+  <w:num w:numId="4">
+    <w:abstractNumId w:val="1"/>
   </w:num>
 </w:numbering>
 </file>
@@ -1198,7 +1666,6 @@
   <w:style w:type="character" w:default="1" w:styleId="Fontepargpadro">
     <w:name w:val="Default Paragraph Font"/>
     <w:uiPriority w:val="1"/>
-    <w:semiHidden/>
     <w:unhideWhenUsed/>
   </w:style>
   <w:style w:type="table" w:default="1" w:styleId="Tabelanormal">

</xml_diff>

<commit_message>
parte grafica para o algoritmo de orelhas
</commit_message>
<xml_diff>
--- a/geocomp/triangulation/relatorio.docx
+++ b/geocomp/triangulation/relatorio.docx
@@ -45,11 +45,6 @@
         </w:rPr>
         <w:t>Caio de Freitas Valente – 6552442</w:t>
       </w:r>
-    </w:p>
-    <w:p>
-      <w:pPr>
-        <w:pStyle w:val="Ttulo1"/>
-      </w:pPr>
     </w:p>
     <w:p>
       <w:pPr>
@@ -351,8 +346,11 @@
     </w:p>
     <w:p>
       <w:pPr>
-        <w:ind w:left="360"/>
-      </w:pPr>
+        <w:pStyle w:val="PargrafodaLista"/>
+        <w:ind w:left="1068"/>
+      </w:pPr>
+      <w:bookmarkStart w:id="0" w:name="_GoBack"/>
+      <w:bookmarkEnd w:id="0"/>
     </w:p>
     <w:p>
       <w:pPr>
@@ -625,9 +623,14 @@
     </w:p>
     <w:p>
       <w:r>
-        <w:t>Logo o consumo de tempo total é: O(</w:t>
+        <w:t xml:space="preserve">Logo o consumo de tempo total é: </w:t>
+      </w:r>
+      <w:proofErr w:type="gramStart"/>
+      <w:r>
+        <w:t>O(</w:t>
       </w:r>
       <w:proofErr w:type="spellStart"/>
+      <w:proofErr w:type="gramEnd"/>
       <w:r>
         <w:t>nlogn</w:t>
       </w:r>
@@ -644,7 +647,6 @@
         <w:t>)</w:t>
       </w:r>
     </w:p>
-    <w:p/>
     <w:p>
       <w:r>
         <w:rPr>
@@ -737,94 +739,130 @@
     </w:p>
     <w:p>
       <w:r>
+        <w:t xml:space="preserve">Então </w:t>
+      </w:r>
+      <w:proofErr w:type="spellStart"/>
+      <w:r>
+        <w:t>od</w:t>
+      </w:r>
+      <w:proofErr w:type="spellEnd"/>
+      <w:r>
+        <w:t xml:space="preserve">[i] = </w:t>
+      </w:r>
+      <w:r>
+        <w:t>{e</w:t>
+      </w:r>
+      <w:r>
+        <w:t>1, e2}</w:t>
+      </w:r>
+    </w:p>
+    <w:p>
+      <w:pPr>
+        <w:pStyle w:val="Ttulo1"/>
+      </w:pPr>
+      <w:r>
         <w:lastRenderedPageBreak/>
-        <w:t xml:space="preserve">Então </w:t>
+        <w:t>Cores usadas na animação:</w:t>
+      </w:r>
+    </w:p>
+    <w:p>
+      <w:pPr>
+        <w:pStyle w:val="PargrafodaLista"/>
+        <w:numPr>
+          <w:ilvl w:val="0"/>
+          <w:numId w:val="5"/>
+        </w:numPr>
+      </w:pPr>
+      <w:r>
+        <w:t>O polígono base é desenhado em branco.</w:t>
+      </w:r>
+    </w:p>
+    <w:p>
+      <w:pPr>
+        <w:pStyle w:val="PargrafodaLista"/>
+        <w:numPr>
+          <w:ilvl w:val="0"/>
+          <w:numId w:val="5"/>
+        </w:numPr>
+      </w:pPr>
+      <w:r>
+        <w:t>As diagonais são vermelhas.</w:t>
+      </w:r>
+    </w:p>
+    <w:p>
+      <w:pPr>
+        <w:pStyle w:val="PargrafodaLista"/>
+        <w:numPr>
+          <w:ilvl w:val="0"/>
+          <w:numId w:val="5"/>
+        </w:numPr>
+      </w:pPr>
+      <w:r>
+        <w:t>O ponto que está sendo verificado está em amarelo.</w:t>
+      </w:r>
+    </w:p>
+    <w:p>
+      <w:pPr>
+        <w:pStyle w:val="Ttulo2"/>
+      </w:pPr>
+      <w:r>
+        <w:t>Algoritmo usando orelhas:</w:t>
+      </w:r>
+    </w:p>
+    <w:p>
+      <w:pPr>
+        <w:pStyle w:val="PargrafodaLista"/>
+        <w:numPr>
+          <w:ilvl w:val="0"/>
+          <w:numId w:val="6"/>
+        </w:numPr>
+      </w:pPr>
+      <w:r>
+        <w:t>As orelhas são marcadas em verde.</w:t>
+      </w:r>
+    </w:p>
+    <w:p>
+      <w:pPr>
+        <w:pStyle w:val="Ttulo2"/>
+      </w:pPr>
+      <w:r>
+        <w:t>Y-Monótono:</w:t>
+      </w:r>
+    </w:p>
+    <w:p/>
+    <w:p>
+      <w:pPr>
+        <w:pStyle w:val="Ttulo2"/>
+      </w:pPr>
+      <w:r>
+        <w:t>Lee-</w:t>
       </w:r>
       <w:proofErr w:type="spellStart"/>
       <w:r>
-        <w:t>od</w:t>
+        <w:t>Preparata</w:t>
       </w:r>
       <w:proofErr w:type="spellEnd"/>
       <w:r>
-        <w:t xml:space="preserve">[i] = </w:t>
-      </w:r>
-      <w:r>
-        <w:t>{e</w:t>
-      </w:r>
-      <w:r>
-        <w:t>1, e2}</w:t>
-      </w:r>
+        <w:t>:</w:t>
+      </w:r>
+    </w:p>
+    <w:p>
+      <w:pPr>
+        <w:ind w:left="360"/>
+      </w:pPr>
+    </w:p>
+    <w:p>
+      <w:pPr>
+        <w:ind w:left="360"/>
+      </w:pPr>
     </w:p>
     <w:p>
       <w:pPr>
         <w:pStyle w:val="Ttulo1"/>
       </w:pPr>
       <w:r>
-        <w:t>Cores usadas na animação:</w:t>
-      </w:r>
-    </w:p>
-    <w:p>
-      <w:pPr>
-        <w:ind w:left="360"/>
-      </w:pPr>
-      <w:r>
-        <w:t>As a</w:t>
-      </w:r>
-      <w:r>
-        <w:t>nimações ainda não foram feitas.</w:t>
-      </w:r>
-    </w:p>
-    <w:p>
-      <w:pPr>
-        <w:ind w:left="360"/>
-      </w:pPr>
-      <w:r>
-        <w:t xml:space="preserve">Não consigo executar ggeocomp.py nem tkgeocomp.py. </w:t>
-      </w:r>
-    </w:p>
-    <w:p>
-      <w:pPr>
-        <w:ind w:left="360"/>
-      </w:pPr>
-      <w:r>
-        <w:t>Qual a versão de Python usada na correção, 2.x ou 3.x?</w:t>
-      </w:r>
-    </w:p>
-    <w:p>
-      <w:pPr>
-        <w:ind w:left="360"/>
-      </w:pPr>
-      <w:r>
-        <w:t xml:space="preserve"> Quais as versões das dependências? </w:t>
-      </w:r>
-    </w:p>
-    <w:p>
-      <w:pPr>
-        <w:ind w:left="360"/>
-      </w:pPr>
-      <w:r>
-        <w:t>Qual sistema operacional?</w:t>
-      </w:r>
-    </w:p>
-    <w:p>
-      <w:pPr>
-        <w:ind w:left="360"/>
-      </w:pPr>
-    </w:p>
-    <w:p>
-      <w:pPr>
-        <w:ind w:left="360"/>
-      </w:pPr>
-    </w:p>
-    <w:p>
-      <w:pPr>
-        <w:pStyle w:val="Ttulo1"/>
-      </w:pPr>
-      <w:r>
         <w:t>Desenvolvimento</w:t>
       </w:r>
-      <w:bookmarkStart w:id="0" w:name="_GoBack"/>
-      <w:bookmarkEnd w:id="0"/>
       <w:r>
         <w:t>:</w:t>
       </w:r>
@@ -832,6 +870,11 @@
     <w:p>
       <w:r>
         <w:t>O projeto foi desenvolvido e testado usando Python 2.7.8 – 64bits para Windows 8.1</w:t>
+      </w:r>
+    </w:p>
+    <w:p>
+      <w:r>
+        <w:t>A parte gráfica testada foi tkgeocomp.py</w:t>
       </w:r>
     </w:p>
     <w:sectPr>
@@ -1298,6 +1341,232 @@
       </w:rPr>
     </w:lvl>
   </w:abstractNum>
+  <w:abstractNum w:abstractNumId="4">
+    <w:nsid w:val="447637D2"/>
+    <w:multiLevelType w:val="hybridMultilevel"/>
+    <w:tmpl w:val="0A1294AE"/>
+    <w:lvl w:ilvl="0" w:tplc="04160001">
+      <w:start w:val="1"/>
+      <w:numFmt w:val="bullet"/>
+      <w:lvlText w:val=""/>
+      <w:lvlJc w:val="left"/>
+      <w:pPr>
+        <w:ind w:left="1428" w:hanging="360"/>
+      </w:pPr>
+      <w:rPr>
+        <w:rFonts w:ascii="Symbol" w:hAnsi="Symbol" w:hint="default"/>
+      </w:rPr>
+    </w:lvl>
+    <w:lvl w:ilvl="1" w:tplc="04160003" w:tentative="1">
+      <w:start w:val="1"/>
+      <w:numFmt w:val="bullet"/>
+      <w:lvlText w:val="o"/>
+      <w:lvlJc w:val="left"/>
+      <w:pPr>
+        <w:ind w:left="2148" w:hanging="360"/>
+      </w:pPr>
+      <w:rPr>
+        <w:rFonts w:ascii="Courier New" w:hAnsi="Courier New" w:cs="Courier New" w:hint="default"/>
+      </w:rPr>
+    </w:lvl>
+    <w:lvl w:ilvl="2" w:tplc="04160005" w:tentative="1">
+      <w:start w:val="1"/>
+      <w:numFmt w:val="bullet"/>
+      <w:lvlText w:val=""/>
+      <w:lvlJc w:val="left"/>
+      <w:pPr>
+        <w:ind w:left="2868" w:hanging="360"/>
+      </w:pPr>
+      <w:rPr>
+        <w:rFonts w:ascii="Wingdings" w:hAnsi="Wingdings" w:hint="default"/>
+      </w:rPr>
+    </w:lvl>
+    <w:lvl w:ilvl="3" w:tplc="04160001" w:tentative="1">
+      <w:start w:val="1"/>
+      <w:numFmt w:val="bullet"/>
+      <w:lvlText w:val=""/>
+      <w:lvlJc w:val="left"/>
+      <w:pPr>
+        <w:ind w:left="3588" w:hanging="360"/>
+      </w:pPr>
+      <w:rPr>
+        <w:rFonts w:ascii="Symbol" w:hAnsi="Symbol" w:hint="default"/>
+      </w:rPr>
+    </w:lvl>
+    <w:lvl w:ilvl="4" w:tplc="04160003" w:tentative="1">
+      <w:start w:val="1"/>
+      <w:numFmt w:val="bullet"/>
+      <w:lvlText w:val="o"/>
+      <w:lvlJc w:val="left"/>
+      <w:pPr>
+        <w:ind w:left="4308" w:hanging="360"/>
+      </w:pPr>
+      <w:rPr>
+        <w:rFonts w:ascii="Courier New" w:hAnsi="Courier New" w:cs="Courier New" w:hint="default"/>
+      </w:rPr>
+    </w:lvl>
+    <w:lvl w:ilvl="5" w:tplc="04160005" w:tentative="1">
+      <w:start w:val="1"/>
+      <w:numFmt w:val="bullet"/>
+      <w:lvlText w:val=""/>
+      <w:lvlJc w:val="left"/>
+      <w:pPr>
+        <w:ind w:left="5028" w:hanging="360"/>
+      </w:pPr>
+      <w:rPr>
+        <w:rFonts w:ascii="Wingdings" w:hAnsi="Wingdings" w:hint="default"/>
+      </w:rPr>
+    </w:lvl>
+    <w:lvl w:ilvl="6" w:tplc="04160001" w:tentative="1">
+      <w:start w:val="1"/>
+      <w:numFmt w:val="bullet"/>
+      <w:lvlText w:val=""/>
+      <w:lvlJc w:val="left"/>
+      <w:pPr>
+        <w:ind w:left="5748" w:hanging="360"/>
+      </w:pPr>
+      <w:rPr>
+        <w:rFonts w:ascii="Symbol" w:hAnsi="Symbol" w:hint="default"/>
+      </w:rPr>
+    </w:lvl>
+    <w:lvl w:ilvl="7" w:tplc="04160003" w:tentative="1">
+      <w:start w:val="1"/>
+      <w:numFmt w:val="bullet"/>
+      <w:lvlText w:val="o"/>
+      <w:lvlJc w:val="left"/>
+      <w:pPr>
+        <w:ind w:left="6468" w:hanging="360"/>
+      </w:pPr>
+      <w:rPr>
+        <w:rFonts w:ascii="Courier New" w:hAnsi="Courier New" w:cs="Courier New" w:hint="default"/>
+      </w:rPr>
+    </w:lvl>
+    <w:lvl w:ilvl="8" w:tplc="04160005" w:tentative="1">
+      <w:start w:val="1"/>
+      <w:numFmt w:val="bullet"/>
+      <w:lvlText w:val=""/>
+      <w:lvlJc w:val="left"/>
+      <w:pPr>
+        <w:ind w:left="7188" w:hanging="360"/>
+      </w:pPr>
+      <w:rPr>
+        <w:rFonts w:ascii="Wingdings" w:hAnsi="Wingdings" w:hint="default"/>
+      </w:rPr>
+    </w:lvl>
+  </w:abstractNum>
+  <w:abstractNum w:abstractNumId="5">
+    <w:nsid w:val="611C3572"/>
+    <w:multiLevelType w:val="hybridMultilevel"/>
+    <w:tmpl w:val="2AD46BB4"/>
+    <w:lvl w:ilvl="0" w:tplc="04160001">
+      <w:start w:val="1"/>
+      <w:numFmt w:val="bullet"/>
+      <w:lvlText w:val=""/>
+      <w:lvlJc w:val="left"/>
+      <w:pPr>
+        <w:ind w:left="1431" w:hanging="360"/>
+      </w:pPr>
+      <w:rPr>
+        <w:rFonts w:ascii="Symbol" w:hAnsi="Symbol" w:hint="default"/>
+      </w:rPr>
+    </w:lvl>
+    <w:lvl w:ilvl="1" w:tplc="04160003" w:tentative="1">
+      <w:start w:val="1"/>
+      <w:numFmt w:val="bullet"/>
+      <w:lvlText w:val="o"/>
+      <w:lvlJc w:val="left"/>
+      <w:pPr>
+        <w:ind w:left="2151" w:hanging="360"/>
+      </w:pPr>
+      <w:rPr>
+        <w:rFonts w:ascii="Courier New" w:hAnsi="Courier New" w:cs="Courier New" w:hint="default"/>
+      </w:rPr>
+    </w:lvl>
+    <w:lvl w:ilvl="2" w:tplc="04160005" w:tentative="1">
+      <w:start w:val="1"/>
+      <w:numFmt w:val="bullet"/>
+      <w:lvlText w:val=""/>
+      <w:lvlJc w:val="left"/>
+      <w:pPr>
+        <w:ind w:left="2871" w:hanging="360"/>
+      </w:pPr>
+      <w:rPr>
+        <w:rFonts w:ascii="Wingdings" w:hAnsi="Wingdings" w:hint="default"/>
+      </w:rPr>
+    </w:lvl>
+    <w:lvl w:ilvl="3" w:tplc="04160001" w:tentative="1">
+      <w:start w:val="1"/>
+      <w:numFmt w:val="bullet"/>
+      <w:lvlText w:val=""/>
+      <w:lvlJc w:val="left"/>
+      <w:pPr>
+        <w:ind w:left="3591" w:hanging="360"/>
+      </w:pPr>
+      <w:rPr>
+        <w:rFonts w:ascii="Symbol" w:hAnsi="Symbol" w:hint="default"/>
+      </w:rPr>
+    </w:lvl>
+    <w:lvl w:ilvl="4" w:tplc="04160003" w:tentative="1">
+      <w:start w:val="1"/>
+      <w:numFmt w:val="bullet"/>
+      <w:lvlText w:val="o"/>
+      <w:lvlJc w:val="left"/>
+      <w:pPr>
+        <w:ind w:left="4311" w:hanging="360"/>
+      </w:pPr>
+      <w:rPr>
+        <w:rFonts w:ascii="Courier New" w:hAnsi="Courier New" w:cs="Courier New" w:hint="default"/>
+      </w:rPr>
+    </w:lvl>
+    <w:lvl w:ilvl="5" w:tplc="04160005" w:tentative="1">
+      <w:start w:val="1"/>
+      <w:numFmt w:val="bullet"/>
+      <w:lvlText w:val=""/>
+      <w:lvlJc w:val="left"/>
+      <w:pPr>
+        <w:ind w:left="5031" w:hanging="360"/>
+      </w:pPr>
+      <w:rPr>
+        <w:rFonts w:ascii="Wingdings" w:hAnsi="Wingdings" w:hint="default"/>
+      </w:rPr>
+    </w:lvl>
+    <w:lvl w:ilvl="6" w:tplc="04160001" w:tentative="1">
+      <w:start w:val="1"/>
+      <w:numFmt w:val="bullet"/>
+      <w:lvlText w:val=""/>
+      <w:lvlJc w:val="left"/>
+      <w:pPr>
+        <w:ind w:left="5751" w:hanging="360"/>
+      </w:pPr>
+      <w:rPr>
+        <w:rFonts w:ascii="Symbol" w:hAnsi="Symbol" w:hint="default"/>
+      </w:rPr>
+    </w:lvl>
+    <w:lvl w:ilvl="7" w:tplc="04160003" w:tentative="1">
+      <w:start w:val="1"/>
+      <w:numFmt w:val="bullet"/>
+      <w:lvlText w:val="o"/>
+      <w:lvlJc w:val="left"/>
+      <w:pPr>
+        <w:ind w:left="6471" w:hanging="360"/>
+      </w:pPr>
+      <w:rPr>
+        <w:rFonts w:ascii="Courier New" w:hAnsi="Courier New" w:cs="Courier New" w:hint="default"/>
+      </w:rPr>
+    </w:lvl>
+    <w:lvl w:ilvl="8" w:tplc="04160005" w:tentative="1">
+      <w:start w:val="1"/>
+      <w:numFmt w:val="bullet"/>
+      <w:lvlText w:val=""/>
+      <w:lvlJc w:val="left"/>
+      <w:pPr>
+        <w:ind w:left="7191" w:hanging="360"/>
+      </w:pPr>
+      <w:rPr>
+        <w:rFonts w:ascii="Wingdings" w:hAnsi="Wingdings" w:hint="default"/>
+      </w:rPr>
+    </w:lvl>
+  </w:abstractNum>
   <w:num w:numId="1">
     <w:abstractNumId w:val="2"/>
   </w:num>
@@ -1309,6 +1578,12 @@
   </w:num>
   <w:num w:numId="4">
     <w:abstractNumId w:val="1"/>
+  </w:num>
+  <w:num w:numId="5">
+    <w:abstractNumId w:val="4"/>
+  </w:num>
+  <w:num w:numId="6">
+    <w:abstractNumId w:val="5"/>
   </w:num>
 </w:numbering>
 </file>

</xml_diff>

<commit_message>
teste reflexo, marcacao pontos superiores relatorio
</commit_message>
<xml_diff>
--- a/geocomp/triangulation/relatorio.docx
+++ b/geocomp/triangulation/relatorio.docx
@@ -83,7 +83,10 @@
         </w:numPr>
       </w:pPr>
       <w:r>
-        <w:t>Usando orelhas</w:t>
+        <w:t>Remoção de</w:t>
+      </w:r>
+      <w:r>
+        <w:t xml:space="preserve"> orelhas</w:t>
       </w:r>
     </w:p>
     <w:p>
@@ -690,12 +693,7 @@
       </w:r>
       <w:proofErr w:type="spellStart"/>
       <w:r>
-        <w:t>O</w:t>
-      </w:r>
-      <w:bookmarkStart w:id="0" w:name="_GoBack"/>
-      <w:bookmarkEnd w:id="0"/>
-      <w:r>
-        <w:t>bs</w:t>
+        <w:t>Obs</w:t>
       </w:r>
       <w:proofErr w:type="spellEnd"/>
       <w:r>
@@ -843,6 +841,30 @@
         <w:pStyle w:val="Ttulo1"/>
       </w:pPr>
       <w:r>
+        <w:t>Observações:</w:t>
+      </w:r>
+    </w:p>
+    <w:p>
+      <w:pPr>
+        <w:ind w:firstLine="708"/>
+      </w:pPr>
+      <w:r>
+        <w:t xml:space="preserve">No algoritmo </w:t>
+      </w:r>
+      <w:r>
+        <w:t>de remoção de orelhas usamos um vetor de Python. Vetores em Python tem um comportamento similar ao de listas</w:t>
+      </w:r>
+      <w:bookmarkStart w:id="0" w:name="_GoBack"/>
+      <w:bookmarkEnd w:id="0"/>
+      <w:r>
+        <w:t>, logo aproveitamos essa característica para fazermos a remoção dos vértices que já geraram diagonais.</w:t>
+      </w:r>
+    </w:p>
+    <w:p>
+      <w:pPr>
+        <w:pStyle w:val="Ttulo1"/>
+      </w:pPr>
+      <w:r>
         <w:t>Cores usadas na animação:</w:t>
       </w:r>
     </w:p>
@@ -928,11 +950,14 @@
         <w:sym w:font="Wingdings" w:char="F0E0"/>
       </w:r>
       <w:r>
-        <w:t xml:space="preserve"> Pontos</w:t>
+        <w:t xml:space="preserve"> Ponto</w:t>
       </w:r>
       <w:proofErr w:type="gramEnd"/>
       <w:r>
-        <w:t xml:space="preserve"> que estão sendo verificados para determinar se são orelhas.</w:t>
+        <w:t xml:space="preserve"> que está sendo verificado para determinar se é orelha</w:t>
+      </w:r>
+      <w:r>
+        <w:t>.</w:t>
       </w:r>
     </w:p>
     <w:p>
@@ -951,7 +976,7 @@
         <w:sym w:font="Wingdings" w:char="F0E0"/>
       </w:r>
       <w:r>
-        <w:t xml:space="preserve"> Orelhas</w:t>
+        <w:t xml:space="preserve"> Orelha</w:t>
       </w:r>
       <w:proofErr w:type="gramEnd"/>
       <w:r>
@@ -1017,20 +1042,14 @@
         <w:sym w:font="Wingdings" w:char="F0E0"/>
       </w:r>
       <w:r>
-        <w:t xml:space="preserve"> Pontos</w:t>
+        <w:t xml:space="preserve"> Ponto</w:t>
       </w:r>
       <w:proofErr w:type="gramEnd"/>
       <w:r>
-        <w:t xml:space="preserve"> que </w:t>
-      </w:r>
-      <w:r>
-        <w:t>está</w:t>
-      </w:r>
-      <w:r>
-        <w:t xml:space="preserve"> sendo v</w:t>
-      </w:r>
-      <w:r>
-        <w:t>erificado</w:t>
+        <w:t xml:space="preserve"> que está sendo verificado</w:t>
+      </w:r>
+      <w:r>
+        <w:t xml:space="preserve"> – ponto evento</w:t>
       </w:r>
       <w:r>
         <w:t>.</w:t>
@@ -1052,24 +1071,15 @@
         <w:sym w:font="Wingdings" w:char="F0E0"/>
       </w:r>
       <w:r>
-        <w:t xml:space="preserve"> </w:t>
-      </w:r>
-      <w:r>
-        <w:t>Topo</w:t>
+        <w:t xml:space="preserve"> Topo</w:t>
       </w:r>
       <w:proofErr w:type="gramEnd"/>
       <w:r>
-        <w:t xml:space="preserve"> da pilha </w:t>
-      </w:r>
-      <w:r>
-        <w:t xml:space="preserve">– </w:t>
+        <w:t xml:space="preserve"> da pilha – </w:t>
       </w:r>
       <w:proofErr w:type="spellStart"/>
       <w:r>
-        <w:t>st</w:t>
-      </w:r>
-      <w:r>
-        <w:t>.</w:t>
+        <w:t>st.</w:t>
       </w:r>
       <w:proofErr w:type="spellEnd"/>
     </w:p>
@@ -1089,10 +1099,7 @@
         <w:sym w:font="Wingdings" w:char="F0E0"/>
       </w:r>
       <w:r>
-        <w:t xml:space="preserve"> </w:t>
-      </w:r>
-      <w:r>
-        <w:t>Primeiro</w:t>
+        <w:t xml:space="preserve"> Primeiro</w:t>
       </w:r>
       <w:proofErr w:type="gramEnd"/>
       <w:r>
@@ -1132,11 +1139,20 @@
         <w:sym w:font="Wingdings" w:char="F0E0"/>
       </w:r>
       <w:r>
-        <w:t xml:space="preserve"> Pontos</w:t>
+        <w:t xml:space="preserve"> Ponto</w:t>
       </w:r>
       <w:proofErr w:type="gramEnd"/>
       <w:r>
-        <w:t xml:space="preserve"> que está sendo verificado.</w:t>
+        <w:t xml:space="preserve"> que está sendo verificado</w:t>
+      </w:r>
+      <w:r>
+        <w:t xml:space="preserve"> </w:t>
+      </w:r>
+      <w:r>
+        <w:t>– ponto evento</w:t>
+      </w:r>
+      <w:r>
+        <w:t>.</w:t>
       </w:r>
     </w:p>
     <w:p>

</xml_diff>

<commit_message>
teste monotone 2 e bug fix
</commit_message>
<xml_diff>
--- a/geocomp/triangulation/relatorio.docx
+++ b/geocomp/triangulation/relatorio.docx
@@ -98,7 +98,15 @@
         </w:numPr>
       </w:pPr>
       <w:r>
-        <w:t>Algoritmo para polígonos y-monótonos</w:t>
+        <w:t xml:space="preserve">Algoritmo para polígonos </w:t>
+      </w:r>
+      <w:r>
+        <w:t>Y</w:t>
+      </w:r>
+      <w:bookmarkStart w:id="0" w:name="_GoBack"/>
+      <w:bookmarkEnd w:id="0"/>
+      <w:r>
+        <w:t>-monótonos</w:t>
       </w:r>
     </w:p>
     <w:p>
@@ -110,7 +118,13 @@
         </w:numPr>
       </w:pPr>
       <w:r>
-        <w:t>Algoritmo Lee-</w:t>
+        <w:t xml:space="preserve">Algoritmo </w:t>
+      </w:r>
+      <w:r>
+        <w:t xml:space="preserve">de </w:t>
+      </w:r>
+      <w:r>
+        <w:t>Lee-</w:t>
       </w:r>
       <w:proofErr w:type="spellStart"/>
       <w:r>
@@ -852,12 +866,7 @@
         <w:t xml:space="preserve">No algoritmo </w:t>
       </w:r>
       <w:r>
-        <w:t>de remoção de orelhas usamos um vetor de Python. Vetores em Python tem um comportamento similar ao de listas</w:t>
-      </w:r>
-      <w:bookmarkStart w:id="0" w:name="_GoBack"/>
-      <w:bookmarkEnd w:id="0"/>
-      <w:r>
-        <w:t>, logo aproveitamos essa característica para fazermos a remoção dos vértices que já geraram diagonais.</w:t>
+        <w:t>de remoção de orelhas usamos um vetor de Python. Vetores em Python tem um comportamento similar ao de listas, logo aproveitamos essa característica para fazermos a remoção dos vértices que já geraram diagonais.</w:t>
       </w:r>
     </w:p>
     <w:p>
@@ -931,7 +940,10 @@
         <w:pStyle w:val="Ttulo2"/>
       </w:pPr>
       <w:r>
-        <w:t>Algoritmo usando orelhas:</w:t>
+        <w:t>Remoção de</w:t>
+      </w:r>
+      <w:r>
+        <w:t xml:space="preserve"> orelhas:</w:t>
       </w:r>
     </w:p>
     <w:p>

</xml_diff>